<commit_message>
Applications all details can be viewed
</commit_message>
<xml_diff>
--- a/ProofPass-Detailed Description.docx
+++ b/ProofPass-Detailed Description.docx
@@ -4,80 +4,66 @@
   <w:body>
     <w:p>
       <w:pPr>
+        <w:jc w:val="center"/>
         <w:rPr>
           <w:b/>
           <w:bCs/>
+          <w:sz w:val="32"/>
+          <w:szCs w:val="32"/>
+          <w:u w:val="single"/>
         </w:rPr>
       </w:pPr>
-      <w:proofErr w:type="spellStart"/>
       <w:r>
         <w:rPr>
           <w:b/>
           <w:bCs/>
+          <w:sz w:val="32"/>
+          <w:szCs w:val="32"/>
+          <w:u w:val="single"/>
         </w:rPr>
-        <w:t>ProofPass</w:t>
+        <w:t>ProofPass: The Decentralized Reputation Passport</w:t>
       </w:r>
-      <w:proofErr w:type="spellEnd"/>
+    </w:p>
+    <w:p>
+      <w:pPr>
+        <w:rPr>
+          <w:b/>
+          <w:bCs/>
+          <w:sz w:val="28"/>
+          <w:szCs w:val="28"/>
+        </w:rPr>
+      </w:pPr>
       <w:r>
         <w:rPr>
           <w:b/>
           <w:bCs/>
-        </w:rPr>
-        <w:t>: The Decentralized Reputation Passport</w:t>
-      </w:r>
-    </w:p>
-    <w:p>
-      <w:pPr>
-        <w:rPr>
-          <w:b/>
-          <w:bCs/>
-        </w:rPr>
-      </w:pPr>
-      <w:r>
-        <w:rPr>
-          <w:b/>
-          <w:bCs/>
+          <w:sz w:val="28"/>
+          <w:szCs w:val="28"/>
         </w:rPr>
         <w:t>Project Overview</w:t>
       </w:r>
     </w:p>
     <w:p>
-      <w:proofErr w:type="spellStart"/>
       <w:r>
-        <w:t>ProofPass</w:t>
-      </w:r>
-      <w:proofErr w:type="spellEnd"/>
-      <w:r>
-        <w:t xml:space="preserve"> is a decentralized reputation and certification system built on blockchain technology that enables the issuance, verification, and management of non-transferable (</w:t>
-      </w:r>
-      <w:proofErr w:type="spellStart"/>
-      <w:r>
-        <w:t>soulbound</w:t>
-      </w:r>
-      <w:proofErr w:type="spellEnd"/>
-      <w:r>
-        <w:t xml:space="preserve">) certificates. The platform serves as a </w:t>
-      </w:r>
-      <w:proofErr w:type="spellStart"/>
-      <w:r>
-        <w:t>trustless</w:t>
-      </w:r>
-      <w:proofErr w:type="spellEnd"/>
-      <w:r>
-        <w:t xml:space="preserve"> and transparent way to establish and verify professional credentials, achievements, and reputation in the digital space.</w:t>
+        <w:t>ProofPass is a decentralized reputation and certification system built on blockchain technology that enables the issuance, verification, and management of non-transferable (soulbound) certificates. The platform serves as a trustless and transparent way to establish and verify professional credentials, achievements, and reputation in the digital space.</w:t>
       </w:r>
     </w:p>
     <w:p>
       <w:pPr>
+        <w:spacing w:before="240"/>
         <w:rPr>
           <w:b/>
           <w:bCs/>
+          <w:sz w:val="28"/>
+          <w:szCs w:val="28"/>
         </w:rPr>
       </w:pPr>
       <w:r>
         <w:rPr>
           <w:b/>
           <w:bCs/>
+          <w:sz w:val="28"/>
+          <w:szCs w:val="28"/>
         </w:rPr>
         <w:t>Technical Architecture</w:t>
       </w:r>
@@ -120,15 +106,7 @@
         <w:t>Smart Contracts</w:t>
       </w:r>
       <w:r>
-        <w:t xml:space="preserve">: Solidity (v0.8.20) with </w:t>
-      </w:r>
-      <w:proofErr w:type="spellStart"/>
-      <w:r>
-        <w:t>OpenZeppelin</w:t>
-      </w:r>
-      <w:proofErr w:type="spellEnd"/>
-      <w:r>
-        <w:t xml:space="preserve"> contracts</w:t>
+        <w:t>: Solidity (v0.8.20) with OpenZeppelin contracts</w:t>
       </w:r>
     </w:p>
     <w:p>
@@ -169,6 +147,91 @@
     </w:p>
     <w:p>
       <w:pPr>
+        <w:spacing w:before="240"/>
+        <w:rPr>
+          <w:b/>
+          <w:bCs/>
+          <w:sz w:val="28"/>
+          <w:szCs w:val="28"/>
+        </w:rPr>
+      </w:pPr>
+      <w:r>
+        <w:rPr>
+          <w:b/>
+          <w:bCs/>
+          <w:sz w:val="28"/>
+          <w:szCs w:val="28"/>
+        </w:rPr>
+        <w:t>Core Features</w:t>
+      </w:r>
+    </w:p>
+    <w:p>
+      <w:pPr>
+        <w:rPr>
+          <w:b/>
+          <w:bCs/>
+        </w:rPr>
+      </w:pPr>
+      <w:r>
+        <w:rPr>
+          <w:b/>
+          <w:bCs/>
+          <w:noProof/>
+        </w:rPr>
+        <w:drawing>
+          <wp:inline distT="0" distB="0" distL="0" distR="0" wp14:anchorId="29B0F063" wp14:editId="63AB8F79">
+            <wp:extent cx="6241080" cy="4861560"/>
+            <wp:effectExtent l="0" t="0" r="0" b="0"/>
+            <wp:docPr id="614581931" name="Picture 1" descr="A screen shot of a padlock&#10;&#10;AI-generated content may be incorrect."/>
+            <wp:cNvGraphicFramePr>
+              <a:graphicFrameLocks xmlns:a="http://schemas.openxmlformats.org/drawingml/2006/main" noChangeAspect="1"/>
+            </wp:cNvGraphicFramePr>
+            <a:graphic xmlns:a="http://schemas.openxmlformats.org/drawingml/2006/main">
+              <a:graphicData uri="http://schemas.openxmlformats.org/drawingml/2006/picture">
+                <pic:pic xmlns:pic="http://schemas.openxmlformats.org/drawingml/2006/picture">
+                  <pic:nvPicPr>
+                    <pic:cNvPr id="614581931" name="Picture 1" descr="A screen shot of a padlock&#10;&#10;AI-generated content may be incorrect."/>
+                    <pic:cNvPicPr/>
+                  </pic:nvPicPr>
+                  <pic:blipFill rotWithShape="1">
+                    <a:blip r:embed="rId5">
+                      <a:extLst>
+                        <a:ext uri="{28A0092B-C50C-407E-A947-70E740481C1C}">
+                          <a14:useLocalDpi xmlns:a14="http://schemas.microsoft.com/office/drawing/2010/main" val="0"/>
+                        </a:ext>
+                      </a:extLst>
+                    </a:blip>
+                    <a:srcRect l="1328" t="5298" r="-1174" b="10942"/>
+                    <a:stretch>
+                      <a:fillRect/>
+                    </a:stretch>
+                  </pic:blipFill>
+                  <pic:spPr bwMode="auto">
+                    <a:xfrm>
+                      <a:off x="0" y="0"/>
+                      <a:ext cx="6250502" cy="4868900"/>
+                    </a:xfrm>
+                    <a:prstGeom prst="rect">
+                      <a:avLst/>
+                    </a:prstGeom>
+                    <a:ln>
+                      <a:noFill/>
+                    </a:ln>
+                    <a:extLst>
+                      <a:ext uri="{53640926-AAD7-44D8-BBD7-CCE9431645EC}">
+                        <a14:shadowObscured xmlns:a14="http://schemas.microsoft.com/office/drawing/2010/main"/>
+                      </a:ext>
+                    </a:extLst>
+                  </pic:spPr>
+                </pic:pic>
+              </a:graphicData>
+            </a:graphic>
+          </wp:inline>
+        </w:drawing>
+      </w:r>
+    </w:p>
+    <w:p>
+      <w:pPr>
         <w:rPr>
           <w:b/>
           <w:bCs/>
@@ -179,38 +242,8 @@
           <w:b/>
           <w:bCs/>
         </w:rPr>
-        <w:t>Core Features</w:t>
-      </w:r>
-    </w:p>
-    <w:p>
-      <w:pPr>
-        <w:rPr>
-          <w:b/>
-          <w:bCs/>
-        </w:rPr>
-      </w:pPr>
-      <w:r>
-        <w:rPr>
-          <w:b/>
-          <w:bCs/>
-        </w:rPr>
-        <w:t xml:space="preserve">1. </w:t>
-      </w:r>
-      <w:proofErr w:type="spellStart"/>
-      <w:r>
-        <w:rPr>
-          <w:b/>
-          <w:bCs/>
-        </w:rPr>
-        <w:t>Soulbound</w:t>
-      </w:r>
-      <w:proofErr w:type="spellEnd"/>
-      <w:r>
-        <w:rPr>
-          <w:b/>
-          <w:bCs/>
-        </w:rPr>
-        <w:t xml:space="preserve"> Certificates</w:t>
+        <w:lastRenderedPageBreak/>
+        <w:t>1. Soulbound Certificates</w:t>
       </w:r>
     </w:p>
     <w:p>
@@ -434,7 +467,6 @@
         </w:numPr>
       </w:pPr>
       <w:r>
-        <w:lastRenderedPageBreak/>
         <w:t>Platform for posting and managing opportunities</w:t>
       </w:r>
     </w:p>
@@ -460,17 +492,82 @@
         <w:t>Application tracking system</w:t>
       </w:r>
     </w:p>
+    <w:p/>
     <w:p>
-      <w:pPr>
+      <w:r>
+        <w:rPr>
+          <w:noProof/>
+        </w:rPr>
+        <w:lastRenderedPageBreak/>
+        <w:drawing>
+          <wp:inline distT="0" distB="0" distL="0" distR="0" wp14:anchorId="128E13E5" wp14:editId="27571949">
+            <wp:extent cx="5699760" cy="4473018"/>
+            <wp:effectExtent l="0" t="0" r="0" b="0"/>
+            <wp:docPr id="226597845" name="Picture 2"/>
+            <wp:cNvGraphicFramePr>
+              <a:graphicFrameLocks xmlns:a="http://schemas.openxmlformats.org/drawingml/2006/main" noChangeAspect="1"/>
+            </wp:cNvGraphicFramePr>
+            <a:graphic xmlns:a="http://schemas.openxmlformats.org/drawingml/2006/main">
+              <a:graphicData uri="http://schemas.openxmlformats.org/drawingml/2006/picture">
+                <pic:pic xmlns:pic="http://schemas.openxmlformats.org/drawingml/2006/picture">
+                  <pic:nvPicPr>
+                    <pic:cNvPr id="226597845" name="Picture 226597845"/>
+                    <pic:cNvPicPr/>
+                  </pic:nvPicPr>
+                  <pic:blipFill rotWithShape="1">
+                    <a:blip r:embed="rId6" cstate="print">
+                      <a:extLst>
+                        <a:ext uri="{28A0092B-C50C-407E-A947-70E740481C1C}">
+                          <a14:useLocalDpi xmlns:a14="http://schemas.microsoft.com/office/drawing/2010/main" val="0"/>
+                        </a:ext>
+                      </a:extLst>
+                    </a:blip>
+                    <a:srcRect l="4919" t="5512" r="4276" b="4943"/>
+                    <a:stretch>
+                      <a:fillRect/>
+                    </a:stretch>
+                  </pic:blipFill>
+                  <pic:spPr bwMode="auto">
+                    <a:xfrm>
+                      <a:off x="0" y="0"/>
+                      <a:ext cx="5707667" cy="4479223"/>
+                    </a:xfrm>
+                    <a:prstGeom prst="rect">
+                      <a:avLst/>
+                    </a:prstGeom>
+                    <a:ln>
+                      <a:noFill/>
+                    </a:ln>
+                    <a:extLst>
+                      <a:ext uri="{53640926-AAD7-44D8-BBD7-CCE9431645EC}">
+                        <a14:shadowObscured xmlns:a14="http://schemas.microsoft.com/office/drawing/2010/main"/>
+                      </a:ext>
+                    </a:extLst>
+                  </pic:spPr>
+                </pic:pic>
+              </a:graphicData>
+            </a:graphic>
+          </wp:inline>
+        </w:drawing>
+      </w:r>
+    </w:p>
+    <w:p/>
+    <w:p>
+      <w:pPr>
+        <w:spacing w:before="240"/>
         <w:rPr>
           <w:b/>
           <w:bCs/>
+          <w:sz w:val="28"/>
+          <w:szCs w:val="28"/>
         </w:rPr>
       </w:pPr>
       <w:r>
         <w:rPr>
           <w:b/>
           <w:bCs/>
+          <w:sz w:val="28"/>
+          <w:szCs w:val="28"/>
         </w:rPr>
         <w:t>Target Audience</w:t>
       </w:r>
@@ -496,6 +593,11 @@
           <w:ilvl w:val="0"/>
           <w:numId w:val="24"/>
         </w:numPr>
+        <w:tabs>
+          <w:tab w:val="clear" w:pos="720"/>
+          <w:tab w:val="num" w:pos="1080"/>
+        </w:tabs>
+        <w:ind w:left="1080"/>
       </w:pPr>
       <w:r>
         <w:t>Educational institutions</w:t>
@@ -507,6 +609,11 @@
           <w:ilvl w:val="0"/>
           <w:numId w:val="25"/>
         </w:numPr>
+        <w:tabs>
+          <w:tab w:val="clear" w:pos="720"/>
+          <w:tab w:val="num" w:pos="1080"/>
+        </w:tabs>
+        <w:ind w:left="1080"/>
       </w:pPr>
       <w:r>
         <w:t>Professional certification bodies</w:t>
@@ -518,6 +625,11 @@
           <w:ilvl w:val="0"/>
           <w:numId w:val="26"/>
         </w:numPr>
+        <w:tabs>
+          <w:tab w:val="clear" w:pos="720"/>
+          <w:tab w:val="num" w:pos="1080"/>
+        </w:tabs>
+        <w:ind w:left="1080"/>
       </w:pPr>
       <w:r>
         <w:t>Project maintainers and organizations</w:t>
@@ -529,6 +641,11 @@
           <w:ilvl w:val="0"/>
           <w:numId w:val="27"/>
         </w:numPr>
+        <w:tabs>
+          <w:tab w:val="clear" w:pos="720"/>
+          <w:tab w:val="num" w:pos="1080"/>
+        </w:tabs>
+        <w:ind w:left="1080"/>
       </w:pPr>
       <w:r>
         <w:t>Community leaders</w:t>
@@ -555,6 +672,11 @@
           <w:ilvl w:val="0"/>
           <w:numId w:val="29"/>
         </w:numPr>
+        <w:tabs>
+          <w:tab w:val="clear" w:pos="720"/>
+          <w:tab w:val="num" w:pos="1080"/>
+        </w:tabs>
+        <w:ind w:left="1080"/>
       </w:pPr>
       <w:r>
         <w:t>Developers and technical professionals</w:t>
@@ -566,6 +688,11 @@
           <w:ilvl w:val="0"/>
           <w:numId w:val="30"/>
         </w:numPr>
+        <w:tabs>
+          <w:tab w:val="clear" w:pos="720"/>
+          <w:tab w:val="num" w:pos="1080"/>
+        </w:tabs>
+        <w:ind w:left="1080"/>
       </w:pPr>
       <w:r>
         <w:t>Students and learners</w:t>
@@ -577,6 +704,11 @@
           <w:ilvl w:val="0"/>
           <w:numId w:val="31"/>
         </w:numPr>
+        <w:tabs>
+          <w:tab w:val="clear" w:pos="720"/>
+          <w:tab w:val="num" w:pos="1080"/>
+        </w:tabs>
+        <w:ind w:left="1080"/>
       </w:pPr>
       <w:r>
         <w:t>Community contributors</w:t>
@@ -588,6 +720,11 @@
           <w:ilvl w:val="0"/>
           <w:numId w:val="32"/>
         </w:numPr>
+        <w:tabs>
+          <w:tab w:val="clear" w:pos="720"/>
+          <w:tab w:val="num" w:pos="1080"/>
+        </w:tabs>
+        <w:ind w:left="1080"/>
       </w:pPr>
       <w:r>
         <w:t>Job seekers</w:t>
@@ -614,6 +751,11 @@
           <w:ilvl w:val="0"/>
           <w:numId w:val="34"/>
         </w:numPr>
+        <w:tabs>
+          <w:tab w:val="clear" w:pos="720"/>
+          <w:tab w:val="num" w:pos="1080"/>
+        </w:tabs>
+        <w:ind w:left="1080"/>
       </w:pPr>
       <w:r>
         <w:t>Companies seeking verified talent</w:t>
@@ -625,6 +767,11 @@
           <w:ilvl w:val="0"/>
           <w:numId w:val="35"/>
         </w:numPr>
+        <w:tabs>
+          <w:tab w:val="clear" w:pos="720"/>
+          <w:tab w:val="num" w:pos="1080"/>
+        </w:tabs>
+        <w:ind w:left="1080"/>
       </w:pPr>
       <w:r>
         <w:t>Project maintainers looking for contributors</w:t>
@@ -636,22 +783,34 @@
           <w:ilvl w:val="0"/>
           <w:numId w:val="36"/>
         </w:numPr>
+        <w:tabs>
+          <w:tab w:val="clear" w:pos="720"/>
+          <w:tab w:val="num" w:pos="1080"/>
+        </w:tabs>
+        <w:ind w:left="1080"/>
       </w:pPr>
       <w:r>
+        <w:lastRenderedPageBreak/>
         <w:t>Organizations offering opportunities to certified individuals</w:t>
       </w:r>
     </w:p>
+    <w:p/>
     <w:p>
       <w:pPr>
+        <w:spacing w:before="240"/>
         <w:rPr>
           <w:b/>
           <w:bCs/>
+          <w:sz w:val="28"/>
+          <w:szCs w:val="28"/>
         </w:rPr>
       </w:pPr>
       <w:r>
         <w:rPr>
           <w:b/>
           <w:bCs/>
+          <w:sz w:val="28"/>
+          <w:szCs w:val="28"/>
         </w:rPr>
         <w:t>Key Benefits</w:t>
       </w:r>
@@ -845,19 +1004,24 @@
         <w:t>Extensible system for various types of certifications</w:t>
       </w:r>
     </w:p>
+    <w:p/>
     <w:p>
       <w:pPr>
+        <w:spacing w:before="240"/>
         <w:rPr>
           <w:b/>
           <w:bCs/>
+          <w:sz w:val="28"/>
+          <w:szCs w:val="28"/>
         </w:rPr>
       </w:pPr>
       <w:r>
         <w:rPr>
           <w:b/>
           <w:bCs/>
+          <w:sz w:val="28"/>
+          <w:szCs w:val="28"/>
         </w:rPr>
-        <w:lastRenderedPageBreak/>
         <w:t>Technical Implementation Details</w:t>
       </w:r>
     </w:p>
@@ -889,15 +1053,7 @@
         <w:ind w:left="1080"/>
       </w:pPr>
       <w:r>
-        <w:t xml:space="preserve">ERC721-based </w:t>
-      </w:r>
-      <w:proofErr w:type="spellStart"/>
-      <w:r>
-        <w:t>soulbound</w:t>
-      </w:r>
-      <w:proofErr w:type="spellEnd"/>
-      <w:r>
-        <w:t xml:space="preserve"> tokens</w:t>
+        <w:t>ERC721-based soulbound tokens</w:t>
       </w:r>
     </w:p>
     <w:p>
@@ -1060,13 +1216,8 @@
         </w:tabs>
         <w:ind w:left="1080"/>
       </w:pPr>
-      <w:proofErr w:type="spellStart"/>
       <w:r>
-        <w:t>OpenZeppelin</w:t>
-      </w:r>
-      <w:proofErr w:type="spellEnd"/>
-      <w:r>
-        <w:t xml:space="preserve"> contracts for secure implementations</w:t>
+        <w:t>OpenZeppelin contracts for secure implementations</w:t>
       </w:r>
     </w:p>
     <w:p>
@@ -1098,6 +1249,7 @@
         <w:ind w:left="1080"/>
       </w:pPr>
       <w:r>
+        <w:lastRenderedPageBreak/>
         <w:t>Immutable certificate records</w:t>
       </w:r>
     </w:p>
@@ -1117,17 +1269,23 @@
         <w:t>Transparent activity logging</w:t>
       </w:r>
     </w:p>
+    <w:p/>
     <w:p>
       <w:pPr>
+        <w:spacing w:before="240"/>
         <w:rPr>
           <w:b/>
           <w:bCs/>
+          <w:sz w:val="28"/>
+          <w:szCs w:val="28"/>
         </w:rPr>
       </w:pPr>
       <w:r>
         <w:rPr>
           <w:b/>
           <w:bCs/>
+          <w:sz w:val="28"/>
+          <w:szCs w:val="28"/>
         </w:rPr>
         <w:t>Future Potential</w:t>
       </w:r>
@@ -1199,15 +1357,175 @@
         </w:rPr>
       </w:pPr>
       <w:r>
-        <w:t>This project represents a significant step forward in creating a decentralized, </w:t>
+        <w:t>This project represents a significant step forward in creating a decentralized, trustless system for professional reputation and certification, leveraging blockchain technology to provide immutable and verifiable credentials in the digital age.</w:t>
       </w:r>
-      <w:proofErr w:type="spellStart"/>
       <w:r>
-        <w:t>trustless</w:t>
+        <w:br/>
       </w:r>
-      <w:proofErr w:type="spellEnd"/>
       <w:r>
-        <w:t xml:space="preserve"> system for professional reputation and certification, leveraging blockchain technology to provide immutable and verifiable credentials in the digital age.</w:t>
+        <w:br/>
+      </w:r>
+      <w:r>
+        <w:rPr>
+          <w:noProof/>
+        </w:rPr>
+        <w:lastRenderedPageBreak/>
+        <w:drawing>
+          <wp:inline distT="0" distB="0" distL="0" distR="0" wp14:anchorId="0FB413E1" wp14:editId="650BBABB">
+            <wp:extent cx="5731510" cy="6935470"/>
+            <wp:effectExtent l="0" t="0" r="0" b="0"/>
+            <wp:docPr id="1101557499" name="Picture 3" descr="A screenshot of a computer&#10;&#10;AI-generated content may be incorrect."/>
+            <wp:cNvGraphicFramePr>
+              <a:graphicFrameLocks xmlns:a="http://schemas.openxmlformats.org/drawingml/2006/main" noChangeAspect="1"/>
+            </wp:cNvGraphicFramePr>
+            <a:graphic xmlns:a="http://schemas.openxmlformats.org/drawingml/2006/main">
+              <a:graphicData uri="http://schemas.openxmlformats.org/drawingml/2006/picture">
+                <pic:pic xmlns:pic="http://schemas.openxmlformats.org/drawingml/2006/picture">
+                  <pic:nvPicPr>
+                    <pic:cNvPr id="1101557499" name="Picture 3" descr="A screenshot of a computer&#10;&#10;AI-generated content may be incorrect."/>
+                    <pic:cNvPicPr>
+                      <a:picLocks noChangeAspect="1" noChangeArrowheads="1"/>
+                    </pic:cNvPicPr>
+                  </pic:nvPicPr>
+                  <pic:blipFill>
+                    <a:blip r:embed="rId7">
+                      <a:extLst>
+                        <a:ext uri="{28A0092B-C50C-407E-A947-70E740481C1C}">
+                          <a14:useLocalDpi xmlns:a14="http://schemas.microsoft.com/office/drawing/2010/main" val="0"/>
+                        </a:ext>
+                      </a:extLst>
+                    </a:blip>
+                    <a:srcRect/>
+                    <a:stretch>
+                      <a:fillRect/>
+                    </a:stretch>
+                  </pic:blipFill>
+                  <pic:spPr bwMode="auto">
+                    <a:xfrm>
+                      <a:off x="0" y="0"/>
+                      <a:ext cx="5731510" cy="6935470"/>
+                    </a:xfrm>
+                    <a:prstGeom prst="rect">
+                      <a:avLst/>
+                    </a:prstGeom>
+                    <a:noFill/>
+                    <a:ln>
+                      <a:noFill/>
+                    </a:ln>
+                  </pic:spPr>
+                </pic:pic>
+              </a:graphicData>
+            </a:graphic>
+          </wp:inline>
+        </w:drawing>
+      </w:r>
+      <w:r>
+        <w:rPr>
+          <w:noProof/>
+        </w:rPr>
+        <w:lastRenderedPageBreak/>
+        <w:drawing>
+          <wp:inline distT="0" distB="0" distL="0" distR="0" wp14:anchorId="0A6B4687" wp14:editId="2E204753">
+            <wp:extent cx="3167380" cy="8863330"/>
+            <wp:effectExtent l="0" t="0" r="0" b="0"/>
+            <wp:docPr id="1252340249" name="Picture 2" descr="A diagram of a company&#10;&#10;AI-generated content may be incorrect."/>
+            <wp:cNvGraphicFramePr>
+              <a:graphicFrameLocks xmlns:a="http://schemas.openxmlformats.org/drawingml/2006/main" noChangeAspect="1"/>
+            </wp:cNvGraphicFramePr>
+            <a:graphic xmlns:a="http://schemas.openxmlformats.org/drawingml/2006/main">
+              <a:graphicData uri="http://schemas.openxmlformats.org/drawingml/2006/picture">
+                <pic:pic xmlns:pic="http://schemas.openxmlformats.org/drawingml/2006/picture">
+                  <pic:nvPicPr>
+                    <pic:cNvPr id="1252340249" name="Picture 2" descr="A diagram of a company&#10;&#10;AI-generated content may be incorrect."/>
+                    <pic:cNvPicPr>
+                      <a:picLocks noChangeAspect="1" noChangeArrowheads="1"/>
+                    </pic:cNvPicPr>
+                  </pic:nvPicPr>
+                  <pic:blipFill>
+                    <a:blip r:embed="rId8" cstate="print">
+                      <a:extLst>
+                        <a:ext uri="{28A0092B-C50C-407E-A947-70E740481C1C}">
+                          <a14:useLocalDpi xmlns:a14="http://schemas.microsoft.com/office/drawing/2010/main" val="0"/>
+                        </a:ext>
+                      </a:extLst>
+                    </a:blip>
+                    <a:srcRect/>
+                    <a:stretch>
+                      <a:fillRect/>
+                    </a:stretch>
+                  </pic:blipFill>
+                  <pic:spPr bwMode="auto">
+                    <a:xfrm>
+                      <a:off x="0" y="0"/>
+                      <a:ext cx="3167380" cy="8863330"/>
+                    </a:xfrm>
+                    <a:prstGeom prst="rect">
+                      <a:avLst/>
+                    </a:prstGeom>
+                    <a:noFill/>
+                    <a:ln>
+                      <a:noFill/>
+                    </a:ln>
+                  </pic:spPr>
+                </pic:pic>
+              </a:graphicData>
+            </a:graphic>
+          </wp:inline>
+        </w:drawing>
+      </w:r>
+      <w:r>
+        <w:rPr>
+          <w:noProof/>
+        </w:rPr>
+        <w:lastRenderedPageBreak/>
+        <w:drawing>
+          <wp:inline distT="0" distB="0" distL="0" distR="0" wp14:anchorId="507D6DD4" wp14:editId="28FA872B">
+            <wp:extent cx="5731510" cy="4135755"/>
+            <wp:effectExtent l="0" t="0" r="0" b="0"/>
+            <wp:docPr id="1092850495" name="Picture 1" descr="A diagram of a document&#10;&#10;AI-generated content may be incorrect."/>
+            <wp:cNvGraphicFramePr>
+              <a:graphicFrameLocks xmlns:a="http://schemas.openxmlformats.org/drawingml/2006/main" noChangeAspect="1"/>
+            </wp:cNvGraphicFramePr>
+            <a:graphic xmlns:a="http://schemas.openxmlformats.org/drawingml/2006/main">
+              <a:graphicData uri="http://schemas.openxmlformats.org/drawingml/2006/picture">
+                <pic:pic xmlns:pic="http://schemas.openxmlformats.org/drawingml/2006/picture">
+                  <pic:nvPicPr>
+                    <pic:cNvPr id="1092850495" name="Picture 1" descr="A diagram of a document&#10;&#10;AI-generated content may be incorrect."/>
+                    <pic:cNvPicPr>
+                      <a:picLocks noChangeAspect="1" noChangeArrowheads="1"/>
+                    </pic:cNvPicPr>
+                  </pic:nvPicPr>
+                  <pic:blipFill>
+                    <a:blip r:embed="rId9" cstate="print">
+                      <a:extLst>
+                        <a:ext uri="{28A0092B-C50C-407E-A947-70E740481C1C}">
+                          <a14:useLocalDpi xmlns:a14="http://schemas.microsoft.com/office/drawing/2010/main" val="0"/>
+                        </a:ext>
+                      </a:extLst>
+                    </a:blip>
+                    <a:srcRect/>
+                    <a:stretch>
+                      <a:fillRect/>
+                    </a:stretch>
+                  </pic:blipFill>
+                  <pic:spPr bwMode="auto">
+                    <a:xfrm>
+                      <a:off x="0" y="0"/>
+                      <a:ext cx="5731510" cy="4135755"/>
+                    </a:xfrm>
+                    <a:prstGeom prst="rect">
+                      <a:avLst/>
+                    </a:prstGeom>
+                    <a:noFill/>
+                    <a:ln>
+                      <a:noFill/>
+                    </a:ln>
+                  </pic:spPr>
+                </pic:pic>
+              </a:graphicData>
+            </a:graphic>
+          </wp:inline>
+        </w:drawing>
       </w:r>
     </w:p>
     <w:sectPr>
@@ -11983,6 +12301,7 @@
   <w:style w:type="character" w:default="1" w:styleId="DefaultParagraphFont">
     <w:name w:val="Default Paragraph Font"/>
     <w:uiPriority w:val="1"/>
+    <w:semiHidden/>
     <w:unhideWhenUsed/>
   </w:style>
   <w:style w:type="table" w:default="1" w:styleId="TableNormal">

</xml_diff>